<commit_message>
Fix XTEA method. Remove link to Reader when Updating TX ID to allow for replicating hackers with fake IVs. Add Weekly Report 4
</commit_message>
<xml_diff>
--- a/documentation/Weekly Report - 1.docx
+++ b/documentation/Weekly Report - 1.docx
@@ -212,7 +212,17 @@
           <w:sz w:val="22"/>
           <w:szCs w:val="22"/>
         </w:rPr>
-        <w:t xml:space="preserve"> Schmid Tosha, Bonsignori Evan, Brown Darryle, Schnibben David, Norris Tyler</w:t>
+        <w:t xml:space="preserve"> Schmid Tosha, Bonsignori Evan, Brown Darryle, </w:t>
+      </w:r>
+      <w:bookmarkStart w:id="0" w:name="_GoBack"/>
+      <w:bookmarkEnd w:id="0"/>
+      <w:r>
+        <w:rPr>
+          <w:rFonts w:ascii="Times New Roman" w:hAnsi="Times New Roman" w:cs="Times New Roman"/>
+          <w:sz w:val="22"/>
+          <w:szCs w:val="22"/>
+        </w:rPr>
+        <w:t>Norris Tyler</w:t>
       </w:r>
     </w:p>
     <w:p>
@@ -340,8 +350,6 @@
           <w:szCs w:val="22"/>
         </w:rPr>
       </w:pPr>
-      <w:bookmarkStart w:id="0" w:name="_GoBack"/>
-      <w:bookmarkEnd w:id="0"/>
     </w:p>
     <w:p>
       <w:pPr>

</xml_diff>